<commit_message>
Answered week 3 short answer
</commit_message>
<xml_diff>
--- a/Week3/Docs/Lab 4 - Short Answer.docx
+++ b/Week3/Docs/Lab 4 - Short Answer.docx
@@ -10,8 +10,6 @@
           <w:szCs w:val="24"/>
         </w:rPr>
       </w:pPr>
-      <w:bookmarkStart w:id="0" w:name="_GoBack"/>
-      <w:bookmarkEnd w:id="0"/>
       <w:r>
         <w:rPr>
           <w:rFonts w:ascii="Arial" w:hAnsi="Arial" w:cs="Arial"/>
@@ -231,6 +229,8 @@
       <w:pPr>
         <w:ind w:left="360"/>
       </w:pPr>
+      <w:bookmarkStart w:id="0" w:name="_GoBack"/>
+      <w:bookmarkEnd w:id="0"/>
     </w:p>
     <w:p>
       <w:pPr>
@@ -257,11 +257,85 @@
     </w:p>
     <w:p>
       <w:pPr>
+        <w:pStyle w:val="ListParagraph"/>
+        <w:numPr>
+          <w:ilvl w:val="0"/>
+          <w:numId w:val="4"/>
+        </w:numPr>
         <w:rPr>
           <w:rFonts w:ascii="Arial" w:hAnsi="Arial" w:cs="Arial"/>
           <w:u w:val="single"/>
         </w:rPr>
       </w:pPr>
+    </w:p>
+    <w:p>
+      <w:pPr>
+        <w:pStyle w:val="ListParagraph"/>
+        <w:numPr>
+          <w:ilvl w:val="0"/>
+          <w:numId w:val="3"/>
+        </w:numPr>
+        <w:rPr>
+          <w:rFonts w:ascii="Arial" w:hAnsi="Arial" w:cs="Arial"/>
+          <w:u w:val="single"/>
+        </w:rPr>
+      </w:pPr>
+      <w:r>
+        <w:rPr>
+          <w:rFonts w:ascii="Arial" w:hAnsi="Arial" w:cs="Arial"/>
+          <w:u w:val="single"/>
+        </w:rPr>
+        <w:t>The while loop through a code block, will continue looping based on some condition is true</w:t>
+      </w:r>
+    </w:p>
+    <w:p>
+      <w:pPr>
+        <w:pStyle w:val="ListParagraph"/>
+        <w:numPr>
+          <w:ilvl w:val="0"/>
+          <w:numId w:val="3"/>
+        </w:numPr>
+        <w:rPr>
+          <w:rFonts w:ascii="Arial" w:hAnsi="Arial" w:cs="Arial"/>
+          <w:u w:val="single"/>
+        </w:rPr>
+      </w:pPr>
+      <w:proofErr w:type="gramStart"/>
+      <w:r>
+        <w:rPr>
+          <w:rFonts w:ascii="Arial" w:hAnsi="Arial" w:cs="Arial"/>
+          <w:u w:val="single"/>
+        </w:rPr>
+        <w:t>The for</w:t>
+      </w:r>
+      <w:proofErr w:type="gramEnd"/>
+      <w:r>
+        <w:rPr>
+          <w:rFonts w:ascii="Arial" w:hAnsi="Arial" w:cs="Arial"/>
+          <w:u w:val="single"/>
+        </w:rPr>
+        <w:t xml:space="preserve"> loop repeats its code block for each element of a sequence. When it reaches the end of the sequence the loop ends.</w:t>
+      </w:r>
+    </w:p>
+    <w:p>
+      <w:pPr>
+        <w:pStyle w:val="ListParagraph"/>
+        <w:numPr>
+          <w:ilvl w:val="1"/>
+          <w:numId w:val="3"/>
+        </w:numPr>
+        <w:rPr>
+          <w:rFonts w:ascii="Arial" w:hAnsi="Arial" w:cs="Arial"/>
+          <w:u w:val="single"/>
+        </w:rPr>
+      </w:pPr>
+      <w:r>
+        <w:rPr>
+          <w:rFonts w:ascii="Arial" w:hAnsi="Arial" w:cs="Arial"/>
+          <w:u w:val="single"/>
+        </w:rPr>
+        <w:t>Example: a list of names</w:t>
+      </w:r>
     </w:p>
     <w:sectPr>
       <w:headerReference w:type="default" r:id="rId9"/>
@@ -511,11 +585,216 @@
       </w:pPr>
     </w:lvl>
   </w:abstractNum>
+  <w:abstractNum w:abstractNumId="2">
+    <w:nsid w:val="29CA5C3F"/>
+    <w:multiLevelType w:val="hybridMultilevel"/>
+    <w:tmpl w:val="5A3298C6"/>
+    <w:lvl w:ilvl="0" w:tplc="0409000F">
+      <w:start w:val="1"/>
+      <w:numFmt w:val="decimal"/>
+      <w:lvlText w:val="%1."/>
+      <w:lvlJc w:val="left"/>
+      <w:pPr>
+        <w:ind w:left="720" w:hanging="360"/>
+      </w:pPr>
+    </w:lvl>
+    <w:lvl w:ilvl="1" w:tplc="04090019" w:tentative="1">
+      <w:start w:val="1"/>
+      <w:numFmt w:val="lowerLetter"/>
+      <w:lvlText w:val="%2."/>
+      <w:lvlJc w:val="left"/>
+      <w:pPr>
+        <w:ind w:left="1440" w:hanging="360"/>
+      </w:pPr>
+    </w:lvl>
+    <w:lvl w:ilvl="2" w:tplc="0409001B" w:tentative="1">
+      <w:start w:val="1"/>
+      <w:numFmt w:val="lowerRoman"/>
+      <w:lvlText w:val="%3."/>
+      <w:lvlJc w:val="right"/>
+      <w:pPr>
+        <w:ind w:left="2160" w:hanging="180"/>
+      </w:pPr>
+    </w:lvl>
+    <w:lvl w:ilvl="3" w:tplc="0409000F" w:tentative="1">
+      <w:start w:val="1"/>
+      <w:numFmt w:val="decimal"/>
+      <w:lvlText w:val="%4."/>
+      <w:lvlJc w:val="left"/>
+      <w:pPr>
+        <w:ind w:left="2880" w:hanging="360"/>
+      </w:pPr>
+    </w:lvl>
+    <w:lvl w:ilvl="4" w:tplc="04090019" w:tentative="1">
+      <w:start w:val="1"/>
+      <w:numFmt w:val="lowerLetter"/>
+      <w:lvlText w:val="%5."/>
+      <w:lvlJc w:val="left"/>
+      <w:pPr>
+        <w:ind w:left="3600" w:hanging="360"/>
+      </w:pPr>
+    </w:lvl>
+    <w:lvl w:ilvl="5" w:tplc="0409001B" w:tentative="1">
+      <w:start w:val="1"/>
+      <w:numFmt w:val="lowerRoman"/>
+      <w:lvlText w:val="%6."/>
+      <w:lvlJc w:val="right"/>
+      <w:pPr>
+        <w:ind w:left="4320" w:hanging="180"/>
+      </w:pPr>
+    </w:lvl>
+    <w:lvl w:ilvl="6" w:tplc="0409000F" w:tentative="1">
+      <w:start w:val="1"/>
+      <w:numFmt w:val="decimal"/>
+      <w:lvlText w:val="%7."/>
+      <w:lvlJc w:val="left"/>
+      <w:pPr>
+        <w:ind w:left="5040" w:hanging="360"/>
+      </w:pPr>
+    </w:lvl>
+    <w:lvl w:ilvl="7" w:tplc="04090019" w:tentative="1">
+      <w:start w:val="1"/>
+      <w:numFmt w:val="lowerLetter"/>
+      <w:lvlText w:val="%8."/>
+      <w:lvlJc w:val="left"/>
+      <w:pPr>
+        <w:ind w:left="5760" w:hanging="360"/>
+      </w:pPr>
+    </w:lvl>
+    <w:lvl w:ilvl="8" w:tplc="0409001B" w:tentative="1">
+      <w:start w:val="1"/>
+      <w:numFmt w:val="lowerRoman"/>
+      <w:lvlText w:val="%9."/>
+      <w:lvlJc w:val="right"/>
+      <w:pPr>
+        <w:ind w:left="6480" w:hanging="180"/>
+      </w:pPr>
+    </w:lvl>
+  </w:abstractNum>
+  <w:abstractNum w:abstractNumId="3">
+    <w:nsid w:val="366152E2"/>
+    <w:multiLevelType w:val="hybridMultilevel"/>
+    <w:tmpl w:val="DF30D0F8"/>
+    <w:lvl w:ilvl="0" w:tplc="04090001">
+      <w:start w:val="1"/>
+      <w:numFmt w:val="bullet"/>
+      <w:lvlText w:val=""/>
+      <w:lvlJc w:val="left"/>
+      <w:pPr>
+        <w:ind w:left="1440" w:hanging="360"/>
+      </w:pPr>
+      <w:rPr>
+        <w:rFonts w:ascii="Symbol" w:hAnsi="Symbol" w:hint="default"/>
+      </w:rPr>
+    </w:lvl>
+    <w:lvl w:ilvl="1" w:tplc="04090003">
+      <w:start w:val="1"/>
+      <w:numFmt w:val="bullet"/>
+      <w:lvlText w:val="o"/>
+      <w:lvlJc w:val="left"/>
+      <w:pPr>
+        <w:ind w:left="2160" w:hanging="360"/>
+      </w:pPr>
+      <w:rPr>
+        <w:rFonts w:ascii="Courier New" w:hAnsi="Courier New" w:cs="Courier New" w:hint="default"/>
+      </w:rPr>
+    </w:lvl>
+    <w:lvl w:ilvl="2" w:tplc="04090005" w:tentative="1">
+      <w:start w:val="1"/>
+      <w:numFmt w:val="bullet"/>
+      <w:lvlText w:val=""/>
+      <w:lvlJc w:val="left"/>
+      <w:pPr>
+        <w:ind w:left="2880" w:hanging="360"/>
+      </w:pPr>
+      <w:rPr>
+        <w:rFonts w:ascii="Wingdings" w:hAnsi="Wingdings" w:hint="default"/>
+      </w:rPr>
+    </w:lvl>
+    <w:lvl w:ilvl="3" w:tplc="04090001" w:tentative="1">
+      <w:start w:val="1"/>
+      <w:numFmt w:val="bullet"/>
+      <w:lvlText w:val=""/>
+      <w:lvlJc w:val="left"/>
+      <w:pPr>
+        <w:ind w:left="3600" w:hanging="360"/>
+      </w:pPr>
+      <w:rPr>
+        <w:rFonts w:ascii="Symbol" w:hAnsi="Symbol" w:hint="default"/>
+      </w:rPr>
+    </w:lvl>
+    <w:lvl w:ilvl="4" w:tplc="04090003" w:tentative="1">
+      <w:start w:val="1"/>
+      <w:numFmt w:val="bullet"/>
+      <w:lvlText w:val="o"/>
+      <w:lvlJc w:val="left"/>
+      <w:pPr>
+        <w:ind w:left="4320" w:hanging="360"/>
+      </w:pPr>
+      <w:rPr>
+        <w:rFonts w:ascii="Courier New" w:hAnsi="Courier New" w:cs="Courier New" w:hint="default"/>
+      </w:rPr>
+    </w:lvl>
+    <w:lvl w:ilvl="5" w:tplc="04090005" w:tentative="1">
+      <w:start w:val="1"/>
+      <w:numFmt w:val="bullet"/>
+      <w:lvlText w:val=""/>
+      <w:lvlJc w:val="left"/>
+      <w:pPr>
+        <w:ind w:left="5040" w:hanging="360"/>
+      </w:pPr>
+      <w:rPr>
+        <w:rFonts w:ascii="Wingdings" w:hAnsi="Wingdings" w:hint="default"/>
+      </w:rPr>
+    </w:lvl>
+    <w:lvl w:ilvl="6" w:tplc="04090001" w:tentative="1">
+      <w:start w:val="1"/>
+      <w:numFmt w:val="bullet"/>
+      <w:lvlText w:val=""/>
+      <w:lvlJc w:val="left"/>
+      <w:pPr>
+        <w:ind w:left="5760" w:hanging="360"/>
+      </w:pPr>
+      <w:rPr>
+        <w:rFonts w:ascii="Symbol" w:hAnsi="Symbol" w:hint="default"/>
+      </w:rPr>
+    </w:lvl>
+    <w:lvl w:ilvl="7" w:tplc="04090003" w:tentative="1">
+      <w:start w:val="1"/>
+      <w:numFmt w:val="bullet"/>
+      <w:lvlText w:val="o"/>
+      <w:lvlJc w:val="left"/>
+      <w:pPr>
+        <w:ind w:left="6480" w:hanging="360"/>
+      </w:pPr>
+      <w:rPr>
+        <w:rFonts w:ascii="Courier New" w:hAnsi="Courier New" w:cs="Courier New" w:hint="default"/>
+      </w:rPr>
+    </w:lvl>
+    <w:lvl w:ilvl="8" w:tplc="04090005" w:tentative="1">
+      <w:start w:val="1"/>
+      <w:numFmt w:val="bullet"/>
+      <w:lvlText w:val=""/>
+      <w:lvlJc w:val="left"/>
+      <w:pPr>
+        <w:ind w:left="7200" w:hanging="360"/>
+      </w:pPr>
+      <w:rPr>
+        <w:rFonts w:ascii="Wingdings" w:hAnsi="Wingdings" w:hint="default"/>
+      </w:rPr>
+    </w:lvl>
+  </w:abstractNum>
   <w:num w:numId="1">
     <w:abstractNumId w:val="1"/>
   </w:num>
   <w:num w:numId="2">
     <w:abstractNumId w:val="0"/>
+  </w:num>
+  <w:num w:numId="3">
+    <w:abstractNumId w:val="3"/>
+  </w:num>
+  <w:num w:numId="4">
+    <w:abstractNumId w:val="2"/>
   </w:num>
 </w:numbering>
 </file>

</xml_diff>